<commit_message>
Some changes that I haven't committed for a while...
</commit_message>
<xml_diff>
--- a/docs/sockets.docx
+++ b/docs/sockets.docx
@@ -62,21 +62,129 @@
         </w:numPr>
       </w:pPr>
       <w:r>
-        <w:t xml:space="preserve">For any and all input, it was highly desired that the sockets API take advantage of any operator&lt;&lt; or operator&gt;&gt; definitions with </w:t>
+        <w:t xml:space="preserve">For </w:t>
+      </w:r>
+      <w:r>
+        <w:t>I/O</w:t>
+      </w:r>
+      <w:r>
+        <w:t xml:space="preserve">, it </w:t>
+      </w:r>
+      <w:proofErr w:type="gramStart"/>
+      <w:r>
+        <w:t xml:space="preserve">was </w:t>
+      </w:r>
+      <w:r>
+        <w:t>initially</w:t>
+      </w:r>
+      <w:r>
+        <w:t xml:space="preserve"> desired</w:t>
+      </w:r>
+      <w:proofErr w:type="gramEnd"/>
+      <w:r>
+        <w:t xml:space="preserve"> that </w:t>
+      </w:r>
+      <w:r>
+        <w:t xml:space="preserve">all of </w:t>
+      </w:r>
+      <w:r>
+        <w:t xml:space="preserve">the sockets API take advantage of operator&lt;&lt; </w:t>
+      </w:r>
+      <w:r>
+        <w:t>and</w:t>
+      </w:r>
+      <w:r>
+        <w:t xml:space="preserve"> operator&gt;&gt; definitions with </w:t>
       </w:r>
       <w:proofErr w:type="spellStart"/>
       <w:r>
-        <w:t>istream</w:t>
+        <w:rPr>
+          <w:rFonts w:ascii="Consolas" w:hAnsi="Consolas" w:cs="Consolas"/>
+        </w:rPr>
+        <w:t>std</w:t>
       </w:r>
       <w:proofErr w:type="spellEnd"/>
       <w:r>
-        <w:t>/</w:t>
+        <w:rPr>
+          <w:rFonts w:ascii="Consolas" w:hAnsi="Consolas" w:cs="Consolas"/>
+        </w:rPr>
+        <w:t>::</w:t>
       </w:r>
       <w:proofErr w:type="spellStart"/>
       <w:r>
-        <w:t>ostreams</w:t>
+        <w:rPr>
+          <w:rFonts w:ascii="Consolas" w:hAnsi="Consolas" w:cs="Consolas"/>
+        </w:rPr>
+        <w:t>iostream</w:t>
       </w:r>
       <w:proofErr w:type="spellEnd"/>
+      <w:r>
+        <w:t xml:space="preserve">. However, </w:t>
+      </w:r>
+      <w:r>
+        <w:t>it quickly became clear that this would not</w:t>
+      </w:r>
+      <w:r>
+        <w:t xml:space="preserve"> be the best idea in all cases as </w:t>
+      </w:r>
+      <w:proofErr w:type="spellStart"/>
+      <w:r>
+        <w:rPr>
+          <w:rFonts w:ascii="Consolas" w:hAnsi="Consolas" w:cs="Consolas"/>
+        </w:rPr>
+        <w:t>std</w:t>
+      </w:r>
+      <w:proofErr w:type="spellEnd"/>
+      <w:r>
+        <w:rPr>
+          <w:rFonts w:ascii="Consolas" w:hAnsi="Consolas" w:cs="Consolas"/>
+        </w:rPr>
+        <w:t>::</w:t>
+      </w:r>
+      <w:proofErr w:type="spellStart"/>
+      <w:r>
+        <w:rPr>
+          <w:rFonts w:ascii="Consolas" w:hAnsi="Consolas" w:cs="Consolas"/>
+        </w:rPr>
+        <w:t>basic_iostream</w:t>
+      </w:r>
+      <w:proofErr w:type="spellEnd"/>
+      <w:r>
+        <w:t xml:space="preserve"> and </w:t>
+      </w:r>
+      <w:proofErr w:type="spellStart"/>
+      <w:r>
+        <w:rPr>
+          <w:rFonts w:ascii="Consolas" w:hAnsi="Consolas" w:cs="Consolas"/>
+        </w:rPr>
+        <w:t>std</w:t>
+      </w:r>
+      <w:proofErr w:type="spellEnd"/>
+      <w:r>
+        <w:rPr>
+          <w:rFonts w:ascii="Consolas" w:hAnsi="Consolas" w:cs="Consolas"/>
+        </w:rPr>
+        <w:t>::</w:t>
+      </w:r>
+      <w:proofErr w:type="spellStart"/>
+      <w:r>
+        <w:rPr>
+          <w:rFonts w:ascii="Consolas" w:hAnsi="Consolas" w:cs="Consolas"/>
+        </w:rPr>
+        <w:t>basic_streambuf</w:t>
+      </w:r>
+      <w:proofErr w:type="spellEnd"/>
+      <w:r>
+        <w:t xml:space="preserve"> are templated with a character type. This makes sending and receiving some forms of data (e.g. UTF-8) not ideal.</w:t>
+      </w:r>
+      <w:r>
+        <w:t xml:space="preserve"> Thus, whenever possible, </w:t>
+      </w:r>
+      <w:r>
+        <w:t xml:space="preserve">we defer to using </w:t>
+      </w:r>
+      <w:bookmarkStart w:id="0" w:name="_GoBack"/>
+      <w:bookmarkEnd w:id="0"/>
     </w:p>
     <w:p>
       <w:pPr>
@@ -3476,6 +3584,7 @@
           <w:szCs w:val="19"/>
           <w:highlight w:val="white"/>
         </w:rPr>
+        <w:lastRenderedPageBreak/>
         <w:t xml:space="preserve">        </w:t>
       </w:r>
       <w:proofErr w:type="gramStart"/>
@@ -3738,7 +3847,6 @@
           <w:szCs w:val="19"/>
           <w:highlight w:val="white"/>
         </w:rPr>
-        <w:lastRenderedPageBreak/>
         <w:t xml:space="preserve">         */</w:t>
       </w:r>
     </w:p>
@@ -4499,7 +4607,13 @@
         <w:t>fail</w:t>
       </w:r>
       <w:r>
-        <w:t xml:space="preserve"> function will return false and the </w:t>
+        <w:t xml:space="preserve"> function will return </w:t>
+      </w:r>
+      <w:r>
+        <w:t>true</w:t>
+      </w:r>
+      <w:r>
+        <w:t xml:space="preserve"> and the </w:t>
       </w:r>
       <w:r>
         <w:rPr>
@@ -4510,6 +4624,30 @@
       <w:r>
         <w:t xml:space="preserve"> function will return the implementation specific error code.</w:t>
       </w:r>
+      <w:r>
+        <w:t xml:space="preserve"> In all other cases (when </w:t>
+      </w:r>
+      <w:r>
+        <w:rPr>
+          <w:rFonts w:ascii="Consolas" w:hAnsi="Consolas" w:cs="Consolas"/>
+        </w:rPr>
+        <w:t>fail</w:t>
+      </w:r>
+      <w:r>
+        <w:t xml:space="preserve"> returns false), the value returned by </w:t>
+      </w:r>
+      <w:r>
+        <w:rPr>
+          <w:rFonts w:ascii="Consolas" w:hAnsi="Consolas" w:cs="Consolas"/>
+        </w:rPr>
+        <w:t>error</w:t>
+      </w:r>
+      <w:r>
+        <w:t xml:space="preserve"> is undefined and is allowed to take on any value. That is, there is no required “no error”</w:t>
+      </w:r>
+      <w:r>
+        <w:t xml:space="preserve"> value, though it is suggested that one be provided if the implementation allows for it.</w:t>
+      </w:r>
     </w:p>
     <w:p>
       <w:pPr>
@@ -4527,13 +4665,7 @@
         <w:rPr>
           <w:rFonts w:ascii="Consolas" w:hAnsi="Consolas" w:cs="Consolas"/>
         </w:rPr>
-        <w:t>basic_</w:t>
-      </w:r>
-      <w:r>
-        <w:rPr>
-          <w:rFonts w:ascii="Consolas" w:hAnsi="Consolas" w:cs="Consolas"/>
-        </w:rPr>
-        <w:t>udp_packet</w:t>
+        <w:t>udp_socket</w:t>
       </w:r>
       <w:proofErr w:type="spellEnd"/>
       <w:proofErr w:type="gramEnd"/>
@@ -4542,10 +4674,7 @@
       </w:r>
     </w:p>
     <w:p/>
-    <w:p>
-      <w:bookmarkStart w:id="0" w:name="_GoBack"/>
-      <w:bookmarkEnd w:id="0"/>
-    </w:p>
+    <w:p/>
     <w:sectPr>
       <w:pgSz w:w="12240" w:h="15840"/>
       <w:pgMar w:top="1440" w:right="1440" w:bottom="1440" w:left="1440" w:header="720" w:footer="720" w:gutter="0"/>

</xml_diff>